<commit_message>
updated o nthe day nistrucitons
</commit_message>
<xml_diff>
--- a/vignettes/drafts/readme/README.docx
+++ b/vignettes/drafts/readme/README.docx
@@ -6,21 +6,21 @@
       <w:pPr>
         <w:pStyle w:val="Heading1"/>
       </w:pPr>
-      <w:bookmarkStart w:id="21" w:name="bristol-infectious-disease-dynamics-modelling-course"/>
-      <w:bookmarkEnd w:id="21"/>
+      <w:bookmarkStart w:id="20" w:name="bristol-infectious-disease-dynamics-modelling-course"/>
       <w:r>
         <w:t xml:space="preserve">Bristol Infectious Disease Dynamics Modelling Course</w:t>
       </w:r>
+      <w:bookmarkEnd w:id="20"/>
     </w:p>
     <w:p>
       <w:pPr>
         <w:pStyle w:val="FirstParagraph"/>
       </w:pPr>
-      <w:hyperlink r:id="rId25">
+      <w:hyperlink r:id="rId22">
         <w:r>
           <w:drawing>
             <wp:inline>
-              <wp:extent cx="3810000" cy="2540000"/>
+              <wp:extent cx="1162050" cy="190500"/>
               <wp:effectExtent b="0" l="0" r="0" t="0"/>
               <wp:docPr descr="develVersion" title="" id="1" name="Picture"/>
               <a:graphic>
@@ -33,7 +33,7 @@
                       </pic:cNvPicPr>
                     </pic:nvPicPr>
                     <pic:blipFill>
-                      <a:blip r:embed="rId24"/>
+                      <a:blip r:embed="rId21"/>
                       <a:stretch>
                         <a:fillRect/>
                       </a:stretch>
@@ -41,7 +41,7 @@
                     <pic:spPr bwMode="auto">
                       <a:xfrm>
                         <a:off x="0" y="0"/>
-                        <a:ext cx="3810000" cy="2540000"/>
+                        <a:ext cx="1162050" cy="190500"/>
                       </a:xfrm>
                       <a:prstGeom prst="rect">
                         <a:avLst/>
@@ -63,11 +63,11 @@
       <w:r>
         <w:t xml:space="preserve"> </w:t>
       </w:r>
-      <w:hyperlink r:id="rId29">
+      <w:hyperlink r:id="rId24">
         <w:r>
           <w:drawing>
             <wp:inline>
-              <wp:extent cx="3810000" cy="2540000"/>
+              <wp:extent cx="1143000" cy="190500"/>
               <wp:effectExtent b="0" l="0" r="0" t="0"/>
               <wp:docPr descr="Course Website" title="" id="1" name="Picture"/>
               <a:graphic>
@@ -80,7 +80,7 @@
                       </pic:cNvPicPr>
                     </pic:nvPicPr>
                     <pic:blipFill>
-                      <a:blip r:embed="rId28"/>
+                      <a:blip r:embed="rId23"/>
                       <a:stretch>
                         <a:fillRect/>
                       </a:stretch>
@@ -88,7 +88,7 @@
                     <pic:spPr bwMode="auto">
                       <a:xfrm>
                         <a:off x="0" y="0"/>
-                        <a:ext cx="3810000" cy="2540000"/>
+                        <a:ext cx="1143000" cy="190500"/>
                       </a:xfrm>
                       <a:prstGeom prst="rect">
                         <a:avLst/>
@@ -110,11 +110,11 @@
       <w:r>
         <w:t xml:space="preserve"> </w:t>
       </w:r>
-      <w:hyperlink r:id="rId33">
+      <w:hyperlink r:id="rId26">
         <w:r>
           <w:drawing>
             <wp:inline>
-              <wp:extent cx="3810000" cy="2540000"/>
+              <wp:extent cx="1638300" cy="190500"/>
               <wp:effectExtent b="0" l="0" r="0" t="0"/>
               <wp:docPr descr="badge" title="" id="1" name="Picture"/>
               <a:graphic>
@@ -127,7 +127,7 @@
                       </pic:cNvPicPr>
                     </pic:nvPicPr>
                     <pic:blipFill>
-                      <a:blip r:embed="rId32"/>
+                      <a:blip r:embed="rId25"/>
                       <a:stretch>
                         <a:fillRect/>
                       </a:stretch>
@@ -135,7 +135,7 @@
                     <pic:spPr bwMode="auto">
                       <a:xfrm>
                         <a:off x="0" y="0"/>
-                        <a:ext cx="3810000" cy="2540000"/>
+                        <a:ext cx="1638300" cy="190500"/>
                       </a:xfrm>
                       <a:prstGeom prst="rect">
                         <a:avLst/>
@@ -157,11 +157,11 @@
       <w:r>
         <w:t xml:space="preserve"> </w:t>
       </w:r>
-      <w:hyperlink r:id="rId39">
+      <w:hyperlink r:id="rId28">
         <w:r>
           <w:drawing>
             <wp:inline>
-              <wp:extent cx="3810000" cy="2540000"/>
+              <wp:extent cx="857250" cy="190500"/>
               <wp:effectExtent b="0" l="0" r="0" t="0"/>
               <wp:docPr descr="Travis-CI Build Status" title="" id="1" name="Picture"/>
               <a:graphic>
@@ -174,7 +174,7 @@
                       </pic:cNvPicPr>
                     </pic:nvPicPr>
                     <pic:blipFill>
-                      <a:blip r:embed="rId38"/>
+                      <a:blip r:embed="rId27"/>
                       <a:stretch>
                         <a:fillRect/>
                       </a:stretch>
@@ -182,7 +182,7 @@
                     <pic:spPr bwMode="auto">
                       <a:xfrm>
                         <a:off x="0" y="0"/>
-                        <a:ext cx="3810000" cy="2540000"/>
+                        <a:ext cx="857250" cy="190500"/>
                       </a:xfrm>
                       <a:prstGeom prst="rect">
                         <a:avLst/>
@@ -204,11 +204,11 @@
       <w:r>
         <w:t xml:space="preserve"> </w:t>
       </w:r>
-      <w:hyperlink r:id="rId43">
+      <w:hyperlink r:id="rId30">
         <w:r>
           <w:drawing>
             <wp:inline>
-              <wp:extent cx="3810000" cy="2540000"/>
+              <wp:extent cx="1009650" cy="190500"/>
               <wp:effectExtent b="0" l="0" r="0" t="0"/>
               <wp:docPr descr="AppVeyor Build Status" title="" id="1" name="Picture"/>
               <a:graphic>
@@ -221,7 +221,7 @@
                       </pic:cNvPicPr>
                     </pic:nvPicPr>
                     <pic:blipFill>
-                      <a:blip r:embed="rId42"/>
+                      <a:blip r:embed="rId29"/>
                       <a:stretch>
                         <a:fillRect/>
                       </a:stretch>
@@ -229,7 +229,7 @@
                     <pic:spPr bwMode="auto">
                       <a:xfrm>
                         <a:off x="0" y="0"/>
-                        <a:ext cx="3810000" cy="2540000"/>
+                        <a:ext cx="1009650" cy="190500"/>
                       </a:xfrm>
                       <a:prstGeom prst="rect">
                         <a:avLst/>
@@ -274,7 +274,7 @@
       <w:r>
         <w:t xml:space="preserve"> </w:t>
       </w:r>
-      <w:hyperlink r:id="rId44">
+      <w:hyperlink r:id="rId31">
         <w:r>
           <w:rPr>
             <w:rStyle w:val="Hyperlink"/>
@@ -293,11 +293,21 @@
       <w:pPr>
         <w:pStyle w:val="Heading2"/>
       </w:pPr>
-      <w:bookmarkStart w:id="45" w:name="getting-started---on-the-day"/>
-      <w:bookmarkEnd w:id="45"/>
+      <w:bookmarkStart w:id="32" w:name="getting-started---on-the-day"/>
       <w:r>
         <w:t xml:space="preserve">Getting Started - On The Day</w:t>
       </w:r>
+      <w:bookmarkEnd w:id="32"/>
+    </w:p>
+    <w:p>
+      <w:pPr>
+        <w:pStyle w:val="Heading3"/>
+      </w:pPr>
+      <w:bookmarkStart w:id="33" w:name="getting-up-and-running"/>
+      <w:r>
+        <w:t xml:space="preserve">Getting up and running</w:t>
+      </w:r>
+      <w:bookmarkEnd w:id="33"/>
     </w:p>
     <w:p>
       <w:pPr>
@@ -307,7 +317,7 @@
         </w:numPr>
       </w:pPr>
       <w:r>
-        <w:t xml:space="preserve">The practicals and code should be on the memory stick given to you at the start of the the course. Open the course folder and then open the</w:t>
+        <w:t xml:space="preserve">The practicals and code should be on the memory stick given to you at the start of the the course as a zip. Copy the zip to your home directory, unzip it, and then open the</w:t>
       </w:r>
       <w:r>
         <w:t xml:space="preserve"> </w:t>
@@ -338,7 +348,7 @@
       <w:r>
         <w:t xml:space="preserve"> </w:t>
       </w:r>
-      <w:hyperlink r:id="rId46">
+      <w:hyperlink r:id="rId34">
         <w:r>
           <w:rPr>
             <w:rStyle w:val="Hyperlink"/>
@@ -355,7 +365,7 @@
       <w:r>
         <w:t xml:space="preserve"> </w:t>
       </w:r>
-      <w:hyperlink r:id="rId47">
+      <w:hyperlink r:id="rId35">
         <w:r>
           <w:rPr>
             <w:rStyle w:val="Hyperlink"/>
@@ -364,7 +374,10 @@
         </w:r>
       </w:hyperlink>
       <w:r>
-        <w:t xml:space="preserve">, then click on the</w:t>
+        <w:t xml:space="preserve"> </w:t>
+      </w:r>
+      <w:r>
+        <w:t xml:space="preserve">(if on the course computers you do), then click on the</w:t>
       </w:r>
       <w:r>
         <w:t xml:space="preserve"> </w:t>
@@ -390,88 +403,9 @@
         </w:numPr>
       </w:pPr>
       <w:r>
-        <w:t xml:space="preserve">Install the BIDD modelling short course from GitHub using the R terminal (this may take several minutes, if you are having problems talk to a course instructor):</w:t>
-      </w:r>
-    </w:p>
-    <w:p>
-      <w:pPr>
-        <w:pStyle w:val="SourceCode"/>
-      </w:pPr>
-      <w:r>
-        <w:rPr>
-          <w:rStyle w:val="KeywordTok"/>
-        </w:rPr>
-        <w:t xml:space="preserve">install.packages</w:t>
-      </w:r>
-      <w:r>
-        <w:rPr>
-          <w:rStyle w:val="NormalTok"/>
-        </w:rPr>
-        <w:t xml:space="preserve">(</w:t>
-      </w:r>
-      <w:r>
-        <w:rPr>
-          <w:rStyle w:val="StringTok"/>
-        </w:rPr>
-        <w:t xml:space="preserve">"devtools"</w:t>
-      </w:r>
-      <w:r>
-        <w:rPr>
-          <w:rStyle w:val="NormalTok"/>
-        </w:rPr>
-        <w:t xml:space="preserve">)</w:t>
-      </w:r>
-      <w:r>
-        <w:br w:type="textWrapping"/>
-      </w:r>
-      <w:r>
-        <w:rPr>
-          <w:rStyle w:val="NormalTok"/>
-        </w:rPr>
-        <w:t xml:space="preserve">devtools</w:t>
-      </w:r>
-      <w:r>
-        <w:rPr>
-          <w:rStyle w:val="OperatorTok"/>
-        </w:rPr>
-        <w:t xml:space="preserve">::</w:t>
-      </w:r>
-      <w:r>
-        <w:rPr>
-          <w:rStyle w:val="KeywordTok"/>
-        </w:rPr>
-        <w:t xml:space="preserve">install_github</w:t>
-      </w:r>
-      <w:r>
-        <w:rPr>
-          <w:rStyle w:val="NormalTok"/>
-        </w:rPr>
-        <w:t xml:space="preserve">(</w:t>
-      </w:r>
-      <w:r>
-        <w:rPr>
-          <w:rStyle w:val="StringTok"/>
-        </w:rPr>
-        <w:t xml:space="preserve">"bristolmathmodellers/biddmodellingcourse"</w:t>
-      </w:r>
-      <w:r>
-        <w:rPr>
-          <w:rStyle w:val="NormalTok"/>
-        </w:rPr>
-        <w:t xml:space="preserve">)</w:t>
-      </w:r>
-    </w:p>
-    <w:p>
-      <w:pPr>
-        <w:numPr>
-          <w:numId w:val="1002"/>
-          <w:ilvl w:val="0"/>
-        </w:numPr>
-      </w:pPr>
-      <w:r>
         <w:t xml:space="preserve">You are now ready to start the practicals (see the handouts or the course website (</w:t>
       </w:r>
-      <w:hyperlink r:id="rId29">
+      <w:hyperlink r:id="rId24">
         <w:r>
           <w:rPr>
             <w:rStyle w:val="Hyperlink"/>
@@ -500,18 +434,93 @@
     </w:p>
     <w:p>
       <w:pPr>
+        <w:pStyle w:val="Heading3"/>
+      </w:pPr>
+      <w:bookmarkStart w:id="36" w:name="using-the-course-code"/>
+      <w:r>
+        <w:t xml:space="preserve">Using the course code</w:t>
+      </w:r>
+      <w:bookmarkEnd w:id="36"/>
+    </w:p>
+    <w:p>
+      <w:pPr>
+        <w:pStyle w:val="Compact"/>
         <w:numPr>
           <w:numId w:val="1002"/>
           <w:ilvl w:val="0"/>
         </w:numPr>
       </w:pPr>
       <w:r>
+        <w:t xml:space="preserve">To run the shiny application in practical 2 run the following code,</w:t>
+      </w:r>
+    </w:p>
+    <w:p>
+      <w:pPr>
+        <w:pStyle w:val="SourceCode"/>
+      </w:pPr>
+      <w:r>
+        <w:rPr>
+          <w:rStyle w:val="NormalTok"/>
+        </w:rPr>
+        <w:t xml:space="preserve">shiny</w:t>
+      </w:r>
+      <w:r>
+        <w:rPr>
+          <w:rStyle w:val="OperatorTok"/>
+        </w:rPr>
+        <w:t xml:space="preserve">::</w:t>
+      </w:r>
+      <w:r>
+        <w:rPr>
+          <w:rStyle w:val="KeywordTok"/>
+        </w:rPr>
+        <w:t xml:space="preserve">runGitHub</w:t>
+      </w:r>
+      <w:r>
+        <w:rPr>
+          <w:rStyle w:val="NormalTok"/>
+        </w:rPr>
+        <w:t xml:space="preserve">(</w:t>
+      </w:r>
+      <w:r>
+        <w:rPr>
+          <w:rStyle w:val="StringTok"/>
+        </w:rPr>
+        <w:t xml:space="preserve">"exploreidmodels"</w:t>
+      </w:r>
+      <w:r>
+        <w:rPr>
+          <w:rStyle w:val="NormalTok"/>
+        </w:rPr>
+        <w:t xml:space="preserve">, </w:t>
+      </w:r>
+      <w:r>
+        <w:rPr>
+          <w:rStyle w:val="StringTok"/>
+        </w:rPr>
+        <w:t xml:space="preserve">"seabbs"</w:t>
+      </w:r>
+      <w:r>
+        <w:rPr>
+          <w:rStyle w:val="NormalTok"/>
+        </w:rPr>
+        <w:t xml:space="preserve">)</w:t>
+      </w:r>
+    </w:p>
+    <w:p>
+      <w:pPr>
+        <w:numPr>
+          <w:numId w:val="1003"/>
+          <w:ilvl w:val="0"/>
+        </w:numPr>
+      </w:pPr>
+      <w:r>
         <w:t xml:space="preserve">The course practicals make use of</w:t>
       </w:r>
       <w:r>
         <w:t xml:space="preserve"> </w:t>
       </w:r>
-      <w:hyperlink r:id="rId48">
+      <w:hyperlink r:id="rId37">
         <w:r>
           <w:rPr>
             <w:rStyle w:val="Hyperlink"/>
@@ -525,16 +534,6 @@
     </w:p>
     <w:p>
       <w:pPr>
-        <w:pStyle w:val="Heading2"/>
-      </w:pPr>
-      <w:bookmarkStart w:id="49" w:name="getting-started---remote-set-up"/>
-      <w:bookmarkEnd w:id="49"/>
-      <w:r>
-        <w:t xml:space="preserve">Getting Started - Remote Set-up</w:t>
-      </w:r>
-    </w:p>
-    <w:p>
-      <w:pPr>
         <w:pStyle w:val="Compact"/>
         <w:numPr>
           <w:numId w:val="1003"/>
@@ -542,12 +541,83 @@
         </w:numPr>
       </w:pPr>
       <w:r>
+        <w:rPr>
+          <w:b/>
+        </w:rPr>
+        <w:t xml:space="preserve">Are you having a problem running something locally?</w:t>
+      </w:r>
+    </w:p>
+    <w:p>
+      <w:pPr>
+        <w:pStyle w:val="Compact"/>
+        <w:numPr>
+          <w:numId w:val="1004"/>
+          <w:ilvl w:val="1"/>
+        </w:numPr>
+      </w:pPr>
+      <w:r>
+        <w:t xml:space="preserve">For Practical 2 use the following link to start the shiny app remotely:</w:t>
+      </w:r>
+      <w:r>
+        <w:t xml:space="preserve"> </w:t>
+      </w:r>
+      <w:hyperlink r:id="rId38">
+        <w:r>
+          <w:rPr>
+            <w:rStyle w:val="Hyperlink"/>
+          </w:rPr>
+          <w:t xml:space="preserve">http://bit.ly/bidd-practical-2</w:t>
+        </w:r>
+      </w:hyperlink>
+    </w:p>
+    <w:p>
+      <w:pPr>
+        <w:pStyle w:val="Compact"/>
+        <w:numPr>
+          <w:numId w:val="1004"/>
+          <w:ilvl w:val="1"/>
+        </w:numPr>
+      </w:pPr>
+      <w:r>
+        <w:t xml:space="preserve">For practical 3 use the following link to start a remote Rstudio session:</w:t>
+      </w:r>
+      <w:r>
+        <w:t xml:space="preserve"> </w:t>
+      </w:r>
+      <w:hyperlink r:id="rId39">
+        <w:r>
+          <w:rPr>
+            <w:rStyle w:val="Hyperlink"/>
+          </w:rPr>
+          <w:t xml:space="preserve">http://bit.ly/bidd-practical-3</w:t>
+        </w:r>
+      </w:hyperlink>
+    </w:p>
+    <w:p>
+      <w:pPr>
+        <w:pStyle w:val="Heading2"/>
+      </w:pPr>
+      <w:bookmarkStart w:id="40" w:name="getting-started---remote-set-up"/>
+      <w:r>
+        <w:t xml:space="preserve">Getting Started - Remote Set-up</w:t>
+      </w:r>
+      <w:bookmarkEnd w:id="40"/>
+    </w:p>
+    <w:p>
+      <w:pPr>
+        <w:pStyle w:val="Compact"/>
+        <w:numPr>
+          <w:numId w:val="1005"/>
+          <w:ilvl w:val="0"/>
+        </w:numPr>
+      </w:pPr>
+      <w:r>
         <w:t xml:space="preserve">Download the package folder from</w:t>
       </w:r>
       <w:r>
         <w:t xml:space="preserve"> </w:t>
       </w:r>
-      <w:hyperlink r:id="rId50">
+      <w:hyperlink r:id="rId41">
         <w:r>
           <w:rPr>
             <w:rStyle w:val="Hyperlink"/>
@@ -595,7 +665,7 @@
       <w:pPr>
         <w:pStyle w:val="Compact"/>
         <w:numPr>
-          <w:numId w:val="1004"/>
+          <w:numId w:val="1006"/>
           <w:ilvl w:val="0"/>
         </w:numPr>
       </w:pPr>
@@ -607,11 +677,11 @@
       <w:pPr>
         <w:pStyle w:val="Heading3"/>
       </w:pPr>
-      <w:bookmarkStart w:id="51" w:name="docker"/>
-      <w:bookmarkEnd w:id="51"/>
+      <w:bookmarkStart w:id="42" w:name="docker"/>
       <w:r>
         <w:t xml:space="preserve">Docker</w:t>
       </w:r>
+      <w:bookmarkEnd w:id="42"/>
     </w:p>
     <w:p>
       <w:pPr>
@@ -623,7 +693,7 @@
       <w:r>
         <w:t xml:space="preserve"> </w:t>
       </w:r>
-      <w:hyperlink r:id="rId52">
+      <w:hyperlink r:id="rId43">
         <w:r>
           <w:rPr>
             <w:rStyle w:val="Hyperlink"/>
@@ -640,7 +710,7 @@
       <w:r>
         <w:t xml:space="preserve"> </w:t>
       </w:r>
-      <w:hyperlink r:id="rId53">
+      <w:hyperlink r:id="rId44">
         <w:r>
           <w:rPr>
             <w:rStyle w:val="Hyperlink"/>
@@ -724,6 +794,10 @@
 </w:document>
 </file>
 
+<file path=word/comments.xml><?xml version="1.0" encoding="utf-8"?>
+<w:comments xmlns:w="http://schemas.openxmlformats.org/wordprocessingml/2006/main" xmlns:m="http://schemas.openxmlformats.org/officeDocument/2006/math" xmlns:r="http://schemas.openxmlformats.org/officeDocument/2006/relationships" xmlns:o="urn:schemas-microsoft-com:office:office" xmlns:v="urn:schemas-microsoft-com:vml" xmlns:w10="urn:schemas-microsoft-com:office:word" xmlns:a="http://schemas.openxmlformats.org/drawingml/2006/main" xmlns:pic="http://schemas.openxmlformats.org/drawingml/2006/picture" xmlns:wp="http://schemas.openxmlformats.org/drawingml/2006/wordprocessingDrawing"/>
+</file>
+
 <file path=word/footnotes.xml><?xml version="1.0" encoding="utf-8"?>
 <w:footnotes xmlns:w="http://schemas.openxmlformats.org/wordprocessingml/2006/main" xmlns:m="http://schemas.openxmlformats.org/officeDocument/2006/math" xmlns:r="http://schemas.openxmlformats.org/officeDocument/2006/relationships" xmlns:o="urn:schemas-microsoft-com:office:office" xmlns:v="urn:schemas-microsoft-com:vml" xmlns:w10="urn:schemas-microsoft-com:office:word" xmlns:a="http://schemas.openxmlformats.org/drawingml/2006/main" xmlns:pic="http://schemas.openxmlformats.org/drawingml/2006/picture" xmlns:wp="http://schemas.openxmlformats.org/drawingml/2006/wordprocessingDrawing">
   <w:footnote w:type="continuationSeparator" w:id="0">
@@ -745,8 +819,8 @@
 
 <file path=word/numbering.xml><?xml version="1.0" encoding="utf-8"?>
 <w:numbering xmlns:w="http://schemas.openxmlformats.org/wordprocessingml/2006/main">
-  <w:abstractNum w:abstractNumId="0">
-    <w:nsid w:val="e17f69ba"/>
+  <w:abstractNum w:abstractNumId="990">
+    <w:nsid w:val="170cd2de"/>
     <w:multiLevelType w:val="multilevel"/>
     <w:lvl w:ilvl="0">
       <w:numFmt w:val="bullet"/>
@@ -825,9 +899,31 @@
         <w:ind w:left="4800" w:hanging="480"/>
       </w:pPr>
     </w:lvl>
+    <w:lvl w:ilvl="7">
+      <w:numFmt w:val="bullet"/>
+      <w:lvlText w:val=" "/>
+      <w:lvlJc w:val="left"/>
+      <w:pPr>
+        <w:tabs>
+          <w:tab w:val="num" w:pos="5040"/>
+        </w:tabs>
+        <w:ind w:left="5520" w:hanging="480"/>
+      </w:pPr>
+    </w:lvl>
+    <w:lvl w:ilvl="8">
+      <w:numFmt w:val="bullet"/>
+      <w:lvlText w:val=" "/>
+      <w:lvlJc w:val="left"/>
+      <w:pPr>
+        <w:tabs>
+          <w:tab w:val="num" w:pos="5760"/>
+        </w:tabs>
+        <w:ind w:left="6240" w:hanging="480"/>
+      </w:pPr>
+    </w:lvl>
   </w:abstractNum>
   <w:abstractNum w:abstractNumId="990">
-    <w:nsid w:val="7053d69d"/>
+    <w:nsid w:val="2c1ae401"/>
     <w:multiLevelType w:val="multilevel"/>
     <w:lvl w:ilvl="0">
       <w:numFmt w:val="bullet"/>
@@ -906,9 +1002,31 @@
         <w:ind w:left="4800" w:hanging="480"/>
       </w:pPr>
     </w:lvl>
+    <w:lvl w:ilvl="7">
+      <w:numFmt w:val="bullet"/>
+      <w:lvlText w:val=" "/>
+      <w:lvlJc w:val="left"/>
+      <w:pPr>
+        <w:tabs>
+          <w:tab w:val="num" w:pos="5040"/>
+        </w:tabs>
+        <w:ind w:left="5520" w:hanging="480"/>
+      </w:pPr>
+    </w:lvl>
+    <w:lvl w:ilvl="8">
+      <w:numFmt w:val="bullet"/>
+      <w:lvlText w:val=" "/>
+      <w:lvlJc w:val="left"/>
+      <w:pPr>
+        <w:tabs>
+          <w:tab w:val="num" w:pos="5760"/>
+        </w:tabs>
+        <w:ind w:left="6240" w:hanging="480"/>
+      </w:pPr>
+    </w:lvl>
   </w:abstractNum>
   <w:abstractNum w:abstractNumId="991">
-    <w:nsid w:val="ccdaba72"/>
+    <w:nsid w:val="ea454b4c"/>
     <w:multiLevelType w:val="multilevel"/>
     <w:lvl w:ilvl="0">
       <w:numFmt w:val="bullet"/>
@@ -987,9 +1105,31 @@
         <w:ind w:left="4800" w:hanging="480"/>
       </w:pPr>
     </w:lvl>
+    <w:lvl w:ilvl="7">
+      <w:numFmt w:val="bullet"/>
+      <w:lvlText w:val="–"/>
+      <w:lvlJc w:val="left"/>
+      <w:pPr>
+        <w:tabs>
+          <w:tab w:val="num" w:pos="5040"/>
+        </w:tabs>
+        <w:ind w:left="5520" w:hanging="480"/>
+      </w:pPr>
+    </w:lvl>
+    <w:lvl w:ilvl="8">
+      <w:numFmt w:val="bullet"/>
+      <w:lvlText w:val="•"/>
+      <w:lvlJc w:val="left"/>
+      <w:pPr>
+        <w:tabs>
+          <w:tab w:val="num" w:pos="5760"/>
+        </w:tabs>
+        <w:ind w:left="6240" w:hanging="480"/>
+      </w:pPr>
+    </w:lvl>
   </w:abstractNum>
-  <w:num w:numId="1">
-    <w:abstractNumId w:val="0"/>
+  <w:num w:numId="1000">
+    <w:abstractNumId w:val="990"/>
   </w:num>
   <w:num w:numId="1000">
     <w:abstractNumId w:val="990"/>
@@ -1004,6 +1144,12 @@
     <w:abstractNumId w:val="991"/>
   </w:num>
   <w:num w:numId="1004">
+    <w:abstractNumId w:val="991"/>
+  </w:num>
+  <w:num w:numId="1005">
+    <w:abstractNumId w:val="991"/>
+  </w:num>
+  <w:num w:numId="1006">
     <w:abstractNumId w:val="991"/>
   </w:num>
 </w:numbering>
@@ -1262,6 +1408,66 @@
       <w:szCs w:val="24"/>
     </w:rPr>
   </w:style>
+  <w:style w:type="paragraph" w:styleId="Heading7">
+    <w:name w:val="Heading 7"/>
+    <w:basedOn w:val="Normal"/>
+    <w:next w:val="BodyText"/>
+    <w:uiPriority w:val="9"/>
+    <w:unhideWhenUsed/>
+    <w:qFormat/>
+    <w:pPr>
+      <w:keepNext/>
+      <w:keepLines/>
+      <w:spacing w:before="200" w:after="0"/>
+      <w:outlineLvl w:val="6"/>
+    </w:pPr>
+    <w:rPr>
+      <w:rFonts w:asciiTheme="majorHAnsi" w:eastAsiaTheme="majorEastAsia" w:hAnsiTheme="majorHAnsi" w:cstheme="majorBidi"/>
+      <w:color w:val="4F81BD" w:themeColor="accent1"/>
+      <w:sz w:val="24"/>
+      <w:szCs w:val="24"/>
+    </w:rPr>
+  </w:style>
+  <w:style w:type="paragraph" w:styleId="Heading8">
+    <w:name w:val="Heading 8"/>
+    <w:basedOn w:val="Normal"/>
+    <w:next w:val="BodyText"/>
+    <w:uiPriority w:val="9"/>
+    <w:unhideWhenUsed/>
+    <w:qFormat/>
+    <w:pPr>
+      <w:keepNext/>
+      <w:keepLines/>
+      <w:spacing w:before="200" w:after="0"/>
+      <w:outlineLvl w:val="7"/>
+    </w:pPr>
+    <w:rPr>
+      <w:rFonts w:asciiTheme="majorHAnsi" w:eastAsiaTheme="majorEastAsia" w:hAnsiTheme="majorHAnsi" w:cstheme="majorBidi"/>
+      <w:color w:val="4F81BD" w:themeColor="accent1"/>
+      <w:sz w:val="24"/>
+      <w:szCs w:val="24"/>
+    </w:rPr>
+  </w:style>
+  <w:style w:type="paragraph" w:styleId="Heading9">
+    <w:name w:val="Heading 9"/>
+    <w:basedOn w:val="Normal"/>
+    <w:next w:val="BodyText"/>
+    <w:uiPriority w:val="9"/>
+    <w:unhideWhenUsed/>
+    <w:qFormat/>
+    <w:pPr>
+      <w:keepNext/>
+      <w:keepLines/>
+      <w:spacing w:before="200" w:after="0"/>
+      <w:outlineLvl w:val="8"/>
+    </w:pPr>
+    <w:rPr>
+      <w:rFonts w:asciiTheme="majorHAnsi" w:eastAsiaTheme="majorEastAsia" w:hAnsiTheme="majorHAnsi" w:cstheme="majorBidi"/>
+      <w:color w:val="4F81BD" w:themeColor="accent1"/>
+      <w:sz w:val="24"/>
+      <w:szCs w:val="24"/>
+    </w:rPr>
+  </w:style>
   <w:style w:type="paragraph" w:styleId="BlockText">
     <w:name w:val="Block Text"/>
     <w:basedOn w:val="BodyText"/>
@@ -1293,8 +1499,9 @@
     <w:semiHidden/>
     <w:unhideWhenUsed/>
   </w:style>
-  <w:style w:type="table" w:default="1" w:styleId="TableNormal">
-    <w:name w:val="Normal Table"/>
+  <w:style w:type="table" w:default="1" w:styleId="Table">
+    <w:name w:val="Table"/>
+    <w:basedOn w:val="TableNormal"/>
     <w:semiHidden/>
     <w:unhideWhenUsed/>
     <w:qFormat/>
@@ -1351,8 +1558,8 @@
     <w:name w:val="Figure"/>
     <w:basedOn w:val="Normal"/>
   </w:style>
-  <w:style w:type="paragraph" w:customStyle="1" w:styleId="FigureWithCaption">
-    <w:name w:val="Figure with Caption"/>
+  <w:style w:type="paragraph" w:customStyle="1" w:styleId="CaptionedFigure">
+    <w:name w:val="Captioned Figure"/>
     <w:basedOn w:val="Figure"/>
     <w:pPr>
       <w:keepNext/>

</xml_diff>